<commit_message>
200214 Updated Collision Documentation
Added code flow and class diagrams for Collision.
</commit_message>
<xml_diff>
--- a/Documentation Files/Technical Design Document.docx
+++ b/Documentation Files/Technical Design Document.docx
@@ -1766,7 +1766,23 @@
           <w:sz w:val="24"/>
         </w:rPr>
         <w:lastRenderedPageBreak/>
-        <w:t xml:space="preserve">will switch based on timers that each of the enemy ships have upon spawning. To keep track of every enemy ship we will use vector list to store and to update their informations. When the enemy ships’ X position are close enough to the player ship’s X position, they will attempt to fire and hit the player. </w:t>
+        <w:t xml:space="preserve">will switch based on timers that each of the enemy ships have upon spawning. To keep track of every enemy ship we will use vector list to store and to update their informations. When the enemy ships’ X position are close enough to the player </w:t>
+      </w:r>
+      <w:proofErr w:type="gramStart"/>
+      <w:r>
+        <w:rPr>
+          <w:rFonts w:ascii="Arial" w:hAnsi="Arial" w:cs="Arial"/>
+          <w:sz w:val="24"/>
+        </w:rPr>
+        <w:t>ship’s</w:t>
+      </w:r>
+      <w:proofErr w:type="gramEnd"/>
+      <w:r>
+        <w:rPr>
+          <w:rFonts w:ascii="Arial" w:hAnsi="Arial" w:cs="Arial"/>
+          <w:sz w:val="24"/>
+        </w:rPr>
+        <w:t xml:space="preserve"> X position, they will attempt to fire and hit the player. </w:t>
       </w:r>
     </w:p>
     <w:p>
@@ -1806,7 +1822,39 @@
           <w:rFonts w:ascii="Arial" w:hAnsi="Arial" w:cs="Arial"/>
           <w:sz w:val="24"/>
         </w:rPr>
-        <w:t xml:space="preserve">For the types of enemies that can be encountered, each wave will already be assigned which enemy ships to spawn, based on the level of which the player is on. Normally when enemy ships spawn and fly in a single file formation, all of the enemy ships are the same kind. On certain levels, the enemy ships won’t be the same, and will have different attributes from the rest, like being able to hit more than 1 hit from the player’s bullets or moving in a different way. How this will be done, is based on Lua reading. The Lua file will indicate how many levels, what enemy ships to create on which levels, how many enemy ships to create on which levels, where do the enemy ships spawn from, indicate waypoints to fly through, and destinations for the enemy ships to stop at. </w:t>
+        <w:t xml:space="preserve">For the types of enemies that can be encountered, each wave will already be assigned which enemy ships to spawn, based on the level of which the player is on. Normally when enemy ships spawn and fly in a single file formation, all of the enemy ships are the same kind. On certain levels, the enemy ships won’t be the same, and will have different attributes from the rest, like being able to hit more than 1 hit from the player’s bullets or moving in a different way. How this will be done, is based on </w:t>
+      </w:r>
+      <w:proofErr w:type="spellStart"/>
+      <w:r>
+        <w:rPr>
+          <w:rFonts w:ascii="Arial" w:hAnsi="Arial" w:cs="Arial"/>
+          <w:sz w:val="24"/>
+        </w:rPr>
+        <w:t>Lua</w:t>
+      </w:r>
+      <w:proofErr w:type="spellEnd"/>
+      <w:r>
+        <w:rPr>
+          <w:rFonts w:ascii="Arial" w:hAnsi="Arial" w:cs="Arial"/>
+          <w:sz w:val="24"/>
+        </w:rPr>
+        <w:t xml:space="preserve"> reading. The </w:t>
+      </w:r>
+      <w:proofErr w:type="spellStart"/>
+      <w:r>
+        <w:rPr>
+          <w:rFonts w:ascii="Arial" w:hAnsi="Arial" w:cs="Arial"/>
+          <w:sz w:val="24"/>
+        </w:rPr>
+        <w:t>Lua</w:t>
+      </w:r>
+      <w:proofErr w:type="spellEnd"/>
+      <w:r>
+        <w:rPr>
+          <w:rFonts w:ascii="Arial" w:hAnsi="Arial" w:cs="Arial"/>
+          <w:sz w:val="24"/>
+        </w:rPr>
+        <w:t xml:space="preserve"> file will indicate how many levels, what enemy ships to create on which levels, how many enemy ships to create on which levels, where do the enemy ships spawn from, indicate waypoints to fly through, and destinations for the enemy ships to stop at. </w:t>
       </w:r>
     </w:p>
     <w:p>
@@ -1885,8 +1933,6 @@
         </w:rPr>
         <w:t xml:space="preserve">Y = sin </w:t>
       </w:r>
-      <w:bookmarkStart w:id="5" w:name="_GoBack"/>
-      <w:bookmarkEnd w:id="5"/>
       <w:r>
         <w:rPr>
           <w:rFonts w:ascii="Arial" w:hAnsi="Arial" w:cs="Arial"/>
@@ -1952,7 +1998,7 @@
           <w:sz w:val="28"/>
         </w:rPr>
       </w:pPr>
-      <w:bookmarkStart w:id="6" w:name="_Toc380396268"/>
+      <w:bookmarkStart w:id="5" w:name="_Toc380396268"/>
       <w:r>
         <w:rPr>
           <w:color w:val="auto"/>
@@ -1960,7 +2006,7 @@
         </w:rPr>
         <w:t>AI Shooting at Player:</w:t>
       </w:r>
-      <w:bookmarkEnd w:id="6"/>
+      <w:bookmarkEnd w:id="5"/>
     </w:p>
     <w:p>
       <w:pPr>
@@ -1979,7 +2025,25 @@
           <w:sz w:val="24"/>
           <w:shd w:val="clear" w:color="auto" w:fill="FFFFFF"/>
         </w:rPr>
-        <w:t>The approach we will be doing is to set a horizontal speed for the missile. The missile contains the player’s position and has a variable that limits it’s movement to only one side of the axis E.g. negative x-axis or positive x-axis. If the player moves in the opposite direction where the missile cannot move to, it will continue its flight path as per normal.</w:t>
+        <w:t xml:space="preserve">The approach we will be doing is to set a horizontal speed for the missile. The missile contains the player’s position and has a variable that limits </w:t>
+      </w:r>
+      <w:proofErr w:type="gramStart"/>
+      <w:r>
+        <w:rPr>
+          <w:rFonts w:ascii="Arial" w:hAnsi="Arial" w:cs="Arial"/>
+          <w:sz w:val="24"/>
+          <w:shd w:val="clear" w:color="auto" w:fill="FFFFFF"/>
+        </w:rPr>
+        <w:t>it’s</w:t>
+      </w:r>
+      <w:proofErr w:type="gramEnd"/>
+      <w:r>
+        <w:rPr>
+          <w:rFonts w:ascii="Arial" w:hAnsi="Arial" w:cs="Arial"/>
+          <w:sz w:val="24"/>
+          <w:shd w:val="clear" w:color="auto" w:fill="FFFFFF"/>
+        </w:rPr>
+        <w:t xml:space="preserve"> movement to only one side of the axis E.g. negative x-axis or positive x-axis. If the player moves in the opposite direction where the missile cannot move to, it will continue its flight path as per normal.</w:t>
       </w:r>
     </w:p>
     <w:p>
@@ -2015,7 +2079,7 @@
           <w:sz w:val="32"/>
         </w:rPr>
       </w:pPr>
-      <w:bookmarkStart w:id="7" w:name="_Toc380396269"/>
+      <w:bookmarkStart w:id="6" w:name="_Toc380396269"/>
       <w:r>
         <w:rPr>
           <w:rFonts w:ascii="Arial" w:hAnsi="Arial" w:cs="Arial"/>
@@ -2025,7 +2089,7 @@
         <w:lastRenderedPageBreak/>
         <w:t>1.2 Collision Programming</w:t>
       </w:r>
-      <w:bookmarkEnd w:id="7"/>
+      <w:bookmarkEnd w:id="6"/>
     </w:p>
     <w:p>
       <w:pPr>
@@ -2047,7 +2111,7 @@
           <w:sz w:val="28"/>
         </w:rPr>
       </w:pPr>
-      <w:bookmarkStart w:id="8" w:name="_Toc380396270"/>
+      <w:bookmarkStart w:id="7" w:name="_Toc380396270"/>
       <w:r>
         <w:rPr>
           <w:color w:val="auto"/>
@@ -2062,7 +2126,7 @@
         </w:rPr>
         <w:t>:</w:t>
       </w:r>
-      <w:bookmarkEnd w:id="8"/>
+      <w:bookmarkEnd w:id="7"/>
     </w:p>
     <w:p>
       <w:pPr>
@@ -2148,7 +2212,7 @@
           <w:sz w:val="28"/>
         </w:rPr>
       </w:pPr>
-      <w:bookmarkStart w:id="9" w:name="_Toc380396271"/>
+      <w:bookmarkStart w:id="8" w:name="_Toc380396271"/>
       <w:r>
         <w:rPr>
           <w:color w:val="auto"/>
@@ -2156,7 +2220,7 @@
         </w:rPr>
         <w:t>Continuous Collision Detection</w:t>
       </w:r>
-      <w:bookmarkEnd w:id="9"/>
+      <w:bookmarkEnd w:id="8"/>
     </w:p>
     <w:p>
       <w:pPr>
@@ -2290,24 +2354,78 @@
           <w:sz w:val="24"/>
           <w:shd w:val="clear" w:color="auto" w:fill="FFFFFF"/>
         </w:rPr>
-        <w:t>Current Pos = (0,7); (after update)</w:t>
-      </w:r>
-    </w:p>
-    <w:p>
-      <w:pPr>
-        <w:rPr>
-          <w:rFonts w:ascii="Arial" w:hAnsi="Arial" w:cs="Arial"/>
-          <w:sz w:val="24"/>
-          <w:shd w:val="clear" w:color="auto" w:fill="FFFFFF"/>
-        </w:rPr>
-      </w:pPr>
-      <w:r>
-        <w:rPr>
-          <w:rFonts w:ascii="Arial" w:hAnsi="Arial" w:cs="Arial"/>
-          <w:sz w:val="24"/>
-          <w:shd w:val="clear" w:color="auto" w:fill="FFFFFF"/>
-        </w:rPr>
-        <w:t>Last Pos = (0, 5)</w:t>
+        <w:t xml:space="preserve">Current </w:t>
+      </w:r>
+      <w:proofErr w:type="spellStart"/>
+      <w:r>
+        <w:rPr>
+          <w:rFonts w:ascii="Arial" w:hAnsi="Arial" w:cs="Arial"/>
+          <w:sz w:val="24"/>
+          <w:shd w:val="clear" w:color="auto" w:fill="FFFFFF"/>
+        </w:rPr>
+        <w:t>Pos</w:t>
+      </w:r>
+      <w:proofErr w:type="spellEnd"/>
+      <w:r>
+        <w:rPr>
+          <w:rFonts w:ascii="Arial" w:hAnsi="Arial" w:cs="Arial"/>
+          <w:sz w:val="24"/>
+          <w:shd w:val="clear" w:color="auto" w:fill="FFFFFF"/>
+        </w:rPr>
+        <w:t xml:space="preserve"> = (0</w:t>
+      </w:r>
+      <w:proofErr w:type="gramStart"/>
+      <w:r>
+        <w:rPr>
+          <w:rFonts w:ascii="Arial" w:hAnsi="Arial" w:cs="Arial"/>
+          <w:sz w:val="24"/>
+          <w:shd w:val="clear" w:color="auto" w:fill="FFFFFF"/>
+        </w:rPr>
+        <w:t>,7</w:t>
+      </w:r>
+      <w:proofErr w:type="gramEnd"/>
+      <w:r>
+        <w:rPr>
+          <w:rFonts w:ascii="Arial" w:hAnsi="Arial" w:cs="Arial"/>
+          <w:sz w:val="24"/>
+          <w:shd w:val="clear" w:color="auto" w:fill="FFFFFF"/>
+        </w:rPr>
+        <w:t>); (after update)</w:t>
+      </w:r>
+    </w:p>
+    <w:p>
+      <w:pPr>
+        <w:rPr>
+          <w:rFonts w:ascii="Arial" w:hAnsi="Arial" w:cs="Arial"/>
+          <w:sz w:val="24"/>
+          <w:shd w:val="clear" w:color="auto" w:fill="FFFFFF"/>
+        </w:rPr>
+      </w:pPr>
+      <w:r>
+        <w:rPr>
+          <w:rFonts w:ascii="Arial" w:hAnsi="Arial" w:cs="Arial"/>
+          <w:sz w:val="24"/>
+          <w:shd w:val="clear" w:color="auto" w:fill="FFFFFF"/>
+        </w:rPr>
+        <w:t xml:space="preserve">Last </w:t>
+      </w:r>
+      <w:proofErr w:type="spellStart"/>
+      <w:r>
+        <w:rPr>
+          <w:rFonts w:ascii="Arial" w:hAnsi="Arial" w:cs="Arial"/>
+          <w:sz w:val="24"/>
+          <w:shd w:val="clear" w:color="auto" w:fill="FFFFFF"/>
+        </w:rPr>
+        <w:t>Pos</w:t>
+      </w:r>
+      <w:proofErr w:type="spellEnd"/>
+      <w:r>
+        <w:rPr>
+          <w:rFonts w:ascii="Arial" w:hAnsi="Arial" w:cs="Arial"/>
+          <w:sz w:val="24"/>
+          <w:shd w:val="clear" w:color="auto" w:fill="FFFFFF"/>
+        </w:rPr>
+        <w:t xml:space="preserve"> = (0, 5)</w:t>
       </w:r>
     </w:p>
     <w:p>
@@ -2359,7 +2477,43 @@
           <w:sz w:val="24"/>
           <w:shd w:val="clear" w:color="auto" w:fill="FFFFFF"/>
         </w:rPr>
-        <w:t>Distance between Current Pos and Last Pos = 2 (Scalar value)</w:t>
+        <w:t xml:space="preserve">Distance between Current </w:t>
+      </w:r>
+      <w:proofErr w:type="spellStart"/>
+      <w:r>
+        <w:rPr>
+          <w:rFonts w:ascii="Arial" w:hAnsi="Arial" w:cs="Arial"/>
+          <w:sz w:val="24"/>
+          <w:shd w:val="clear" w:color="auto" w:fill="FFFFFF"/>
+        </w:rPr>
+        <w:t>Pos</w:t>
+      </w:r>
+      <w:proofErr w:type="spellEnd"/>
+      <w:r>
+        <w:rPr>
+          <w:rFonts w:ascii="Arial" w:hAnsi="Arial" w:cs="Arial"/>
+          <w:sz w:val="24"/>
+          <w:shd w:val="clear" w:color="auto" w:fill="FFFFFF"/>
+        </w:rPr>
+        <w:t xml:space="preserve"> and Last </w:t>
+      </w:r>
+      <w:proofErr w:type="spellStart"/>
+      <w:r>
+        <w:rPr>
+          <w:rFonts w:ascii="Arial" w:hAnsi="Arial" w:cs="Arial"/>
+          <w:sz w:val="24"/>
+          <w:shd w:val="clear" w:color="auto" w:fill="FFFFFF"/>
+        </w:rPr>
+        <w:t>Pos</w:t>
+      </w:r>
+      <w:proofErr w:type="spellEnd"/>
+      <w:r>
+        <w:rPr>
+          <w:rFonts w:ascii="Arial" w:hAnsi="Arial" w:cs="Arial"/>
+          <w:sz w:val="24"/>
+          <w:shd w:val="clear" w:color="auto" w:fill="FFFFFF"/>
+        </w:rPr>
+        <w:t xml:space="preserve"> = 2 (Scalar value)</w:t>
       </w:r>
     </w:p>
     <w:p>
@@ -2377,7 +2531,25 @@
           <w:shd w:val="clear" w:color="auto" w:fill="FFFFFF"/>
         </w:rPr>
         <w:lastRenderedPageBreak/>
-        <w:t>Then, using the last pos, add a lerp value until it reaches the current position;</w:t>
+        <w:t xml:space="preserve">Then, using the last </w:t>
+      </w:r>
+      <w:proofErr w:type="spellStart"/>
+      <w:r>
+        <w:rPr>
+          <w:rFonts w:ascii="Arial" w:hAnsi="Arial" w:cs="Arial"/>
+          <w:sz w:val="24"/>
+          <w:shd w:val="clear" w:color="auto" w:fill="FFFFFF"/>
+        </w:rPr>
+        <w:t>pos</w:t>
+      </w:r>
+      <w:proofErr w:type="spellEnd"/>
+      <w:r>
+        <w:rPr>
+          <w:rFonts w:ascii="Arial" w:hAnsi="Arial" w:cs="Arial"/>
+          <w:sz w:val="24"/>
+          <w:shd w:val="clear" w:color="auto" w:fill="FFFFFF"/>
+        </w:rPr>
+        <w:t>, add a lerp value until it reaches the current position;</w:t>
       </w:r>
     </w:p>
     <w:p>
@@ -2467,7 +2639,7 @@
           <w:sz w:val="28"/>
         </w:rPr>
       </w:pPr>
-      <w:bookmarkStart w:id="10" w:name="_Toc380396272"/>
+      <w:bookmarkStart w:id="9" w:name="_Toc380396272"/>
       <w:r>
         <w:rPr>
           <w:color w:val="auto"/>
@@ -2475,65 +2647,742 @@
         </w:rPr>
         <w:t>Broad-phase and Narrow-phase checking</w:t>
       </w:r>
+      <w:bookmarkEnd w:id="9"/>
+    </w:p>
+    <w:p>
+      <w:pPr>
+        <w:rPr>
+          <w:rFonts w:ascii="Arial" w:hAnsi="Arial" w:cs="Arial"/>
+          <w:sz w:val="24"/>
+          <w:shd w:val="clear" w:color="auto" w:fill="FFFFFF"/>
+        </w:rPr>
+      </w:pPr>
+      <w:r>
+        <w:rPr>
+          <w:rFonts w:ascii="Arial" w:hAnsi="Arial" w:cs="Arial"/>
+          <w:sz w:val="24"/>
+          <w:shd w:val="clear" w:color="auto" w:fill="FFFFFF"/>
+        </w:rPr>
+        <w:t>The enemy’s bullets will only be checked for against the player’s ship when it reaches the bottom of the screen to reduce computing costs thus optimizing the game.</w:t>
+      </w:r>
+      <w:r>
+        <w:rPr>
+          <w:rFonts w:ascii="Arial" w:hAnsi="Arial" w:cs="Arial"/>
+          <w:sz w:val="24"/>
+          <w:shd w:val="clear" w:color="auto" w:fill="FFFFFF"/>
+        </w:rPr>
+        <w:t xml:space="preserve"> </w:t>
+      </w:r>
+    </w:p>
+    <w:p>
+      <w:pPr>
+        <w:rPr>
+          <w:rFonts w:ascii="Arial" w:hAnsi="Arial" w:cs="Arial"/>
+          <w:sz w:val="24"/>
+          <w:shd w:val="clear" w:color="auto" w:fill="FFFFFF"/>
+        </w:rPr>
+      </w:pPr>
+      <w:r>
+        <w:rPr>
+          <w:rFonts w:ascii="Arial" w:hAnsi="Arial" w:cs="Arial"/>
+          <w:sz w:val="24"/>
+          <w:shd w:val="clear" w:color="auto" w:fill="FFFFFF"/>
+        </w:rPr>
+        <w:t xml:space="preserve">When the enemy’s </w:t>
+      </w:r>
+      <w:r>
+        <w:rPr>
+          <w:rFonts w:ascii="Arial" w:hAnsi="Arial" w:cs="Arial"/>
+          <w:sz w:val="24"/>
+          <w:shd w:val="clear" w:color="auto" w:fill="FFFFFF"/>
+        </w:rPr>
+        <w:t>bullet</w:t>
+      </w:r>
+      <w:r>
+        <w:rPr>
+          <w:rFonts w:ascii="Arial" w:hAnsi="Arial" w:cs="Arial"/>
+          <w:sz w:val="24"/>
+          <w:shd w:val="clear" w:color="auto" w:fill="FFFFFF"/>
+        </w:rPr>
+        <w:t xml:space="preserve"> reaches the bottom half of the screen, only then will collision detection be enabled for that bullet. This is to save on the computational cost of this operation.</w:t>
+      </w:r>
+    </w:p>
+    <w:p>
+      <w:pPr>
+        <w:rPr>
+          <w:rFonts w:ascii="Arial" w:hAnsi="Arial" w:cs="Arial"/>
+          <w:sz w:val="24"/>
+          <w:shd w:val="clear" w:color="auto" w:fill="FFFFFF"/>
+        </w:rPr>
+      </w:pPr>
+    </w:p>
+    <w:p>
+      <w:pPr>
+        <w:pStyle w:val="ListParagraph"/>
+        <w:ind w:left="1560"/>
+        <w:rPr>
+          <w:rFonts w:ascii="Arial" w:hAnsi="Arial" w:cs="Arial"/>
+          <w:b/>
+          <w:sz w:val="32"/>
+        </w:rPr>
+      </w:pPr>
+    </w:p>
+    <w:p>
+      <w:pPr>
+        <w:rPr>
+          <w:rFonts w:ascii="Arial" w:hAnsi="Arial" w:cs="Arial"/>
+          <w:sz w:val="24"/>
+          <w:shd w:val="clear" w:color="auto" w:fill="FFFFFF"/>
+        </w:rPr>
+      </w:pPr>
+    </w:p>
+    <w:p>
+      <w:pPr>
+        <w:pStyle w:val="Heading3"/>
+        <w:rPr>
+          <w:color w:val="auto"/>
+          <w:sz w:val="44"/>
+        </w:rPr>
+      </w:pPr>
+      <w:r>
+        <w:rPr>
+          <w:color w:val="auto"/>
+          <w:sz w:val="44"/>
+        </w:rPr>
+        <w:t>Components</w:t>
+      </w:r>
+    </w:p>
+    <w:p>
+      <w:pPr>
+        <w:rPr>
+          <w:rFonts w:ascii="Arial" w:hAnsi="Arial" w:cs="Arial"/>
+          <w:sz w:val="24"/>
+          <w:shd w:val="clear" w:color="auto" w:fill="FFFFFF"/>
+        </w:rPr>
+      </w:pPr>
+      <w:r>
+        <w:rPr>
+          <w:rFonts w:ascii="Arial" w:hAnsi="Arial" w:cs="Arial"/>
+          <w:sz w:val="24"/>
+          <w:shd w:val="clear" w:color="auto" w:fill="FFFFFF"/>
+        </w:rPr>
+        <w:t xml:space="preserve"> </w:t>
+      </w:r>
+    </w:p>
+    <w:p>
+      <w:pPr>
+        <w:pStyle w:val="ListParagraph"/>
+        <w:numPr>
+          <w:ilvl w:val="0"/>
+          <w:numId w:val="7"/>
+        </w:numPr>
+        <w:rPr>
+          <w:rFonts w:ascii="Arial" w:hAnsi="Arial" w:cs="Arial"/>
+          <w:sz w:val="32"/>
+        </w:rPr>
+      </w:pPr>
+      <w:r>
+        <w:rPr>
+          <w:rFonts w:ascii="Arial" w:hAnsi="Arial" w:cs="Arial"/>
+          <w:sz w:val="24"/>
+          <w:shd w:val="clear" w:color="auto" w:fill="FFFFFF"/>
+        </w:rPr>
+        <w:t>Collider Class</w:t>
+      </w:r>
+    </w:p>
+    <w:p>
+      <w:pPr>
+        <w:rPr>
+          <w:rFonts w:ascii="Arial" w:hAnsi="Arial" w:cs="Arial"/>
+          <w:sz w:val="24"/>
+          <w:shd w:val="clear" w:color="auto" w:fill="FFFFFF"/>
+        </w:rPr>
+      </w:pPr>
+      <w:r>
+        <w:rPr>
+          <w:rFonts w:ascii="Arial" w:hAnsi="Arial" w:cs="Arial"/>
+          <w:sz w:val="24"/>
+          <w:shd w:val="clear" w:color="auto" w:fill="FFFFFF"/>
+        </w:rPr>
+        <w:t xml:space="preserve">This class contains position and width and height of the bounding box and all other relevant information. </w:t>
+      </w:r>
+    </w:p>
+    <w:p>
+      <w:pPr>
+        <w:rPr>
+          <w:rFonts w:ascii="Arial" w:hAnsi="Arial" w:cs="Arial"/>
+          <w:sz w:val="24"/>
+          <w:shd w:val="clear" w:color="auto" w:fill="FFFFFF"/>
+        </w:rPr>
+      </w:pPr>
+    </w:p>
+    <w:p>
+      <w:pPr>
+        <w:pStyle w:val="ListParagraph"/>
+        <w:numPr>
+          <w:ilvl w:val="0"/>
+          <w:numId w:val="8"/>
+        </w:numPr>
+        <w:rPr>
+          <w:rFonts w:ascii="Arial" w:hAnsi="Arial" w:cs="Arial"/>
+          <w:sz w:val="32"/>
+        </w:rPr>
+      </w:pPr>
+      <w:r>
+        <w:rPr>
+          <w:rFonts w:ascii="Arial" w:hAnsi="Arial" w:cs="Arial"/>
+          <w:sz w:val="24"/>
+          <w:shd w:val="clear" w:color="auto" w:fill="FFFFFF"/>
+        </w:rPr>
+        <w:t>Collider Class</w:t>
+      </w:r>
+    </w:p>
+    <w:p>
+      <w:pPr>
+        <w:rPr>
+          <w:rFonts w:ascii="Arial" w:hAnsi="Arial" w:cs="Arial"/>
+          <w:sz w:val="24"/>
+          <w:shd w:val="clear" w:color="auto" w:fill="FFFFFF"/>
+        </w:rPr>
+      </w:pPr>
+      <w:r>
+        <w:rPr>
+          <w:rFonts w:ascii="Arial" w:hAnsi="Arial" w:cs="Arial"/>
+          <w:sz w:val="24"/>
+          <w:shd w:val="clear" w:color="auto" w:fill="FFFFFF"/>
+        </w:rPr>
+        <w:t xml:space="preserve">This class contains position and width and height of the bounding box and all other relevant information. </w:t>
+      </w:r>
+    </w:p>
+    <w:p>
+      <w:pPr>
+        <w:rPr>
+          <w:rFonts w:ascii="Arial" w:hAnsi="Arial" w:cs="Arial"/>
+          <w:sz w:val="24"/>
+          <w:shd w:val="clear" w:color="auto" w:fill="FFFFFF"/>
+        </w:rPr>
+      </w:pPr>
+    </w:p>
+    <w:p>
+      <w:pPr>
+        <w:rPr>
+          <w:rFonts w:ascii="Arial" w:hAnsi="Arial" w:cs="Arial"/>
+          <w:sz w:val="24"/>
+          <w:shd w:val="clear" w:color="auto" w:fill="FFFFFF"/>
+        </w:rPr>
+      </w:pPr>
+    </w:p>
+    <w:p>
+      <w:pPr>
+        <w:pStyle w:val="Heading3"/>
+        <w:rPr>
+          <w:color w:val="auto"/>
+          <w:sz w:val="44"/>
+        </w:rPr>
+      </w:pPr>
+      <w:r>
+        <w:rPr>
+          <w:color w:val="auto"/>
+          <w:sz w:val="44"/>
+        </w:rPr>
+        <w:t>Code Flow</w:t>
+      </w:r>
+    </w:p>
+    <w:p>
+      <w:pPr>
+        <w:rPr>
+          <w:rFonts w:ascii="Arial" w:hAnsi="Arial" w:cs="Arial"/>
+          <w:sz w:val="24"/>
+          <w:shd w:val="clear" w:color="auto" w:fill="FFFFFF"/>
+        </w:rPr>
+      </w:pPr>
+    </w:p>
+    <w:p>
+      <w:pPr>
+        <w:rPr>
+          <w:rFonts w:ascii="Arial" w:hAnsi="Arial" w:cs="Arial"/>
+          <w:sz w:val="24"/>
+          <w:shd w:val="clear" w:color="auto" w:fill="FFFFFF"/>
+        </w:rPr>
+      </w:pPr>
+      <w:r>
+        <w:rPr>
+          <w:rFonts w:ascii="Arial" w:hAnsi="Arial" w:cs="Arial"/>
+          <w:sz w:val="24"/>
+          <w:shd w:val="clear" w:color="auto" w:fill="FFFFFF"/>
+        </w:rPr>
+        <w:t>Step 1:</w:t>
+      </w:r>
+    </w:p>
+    <w:p>
+      <w:pPr>
+        <w:rPr>
+          <w:rFonts w:ascii="Arial" w:hAnsi="Arial" w:cs="Arial"/>
+          <w:sz w:val="24"/>
+          <w:shd w:val="clear" w:color="auto" w:fill="FFFFFF"/>
+        </w:rPr>
+      </w:pPr>
+      <w:r>
+        <w:rPr>
+          <w:rFonts w:ascii="Arial" w:hAnsi="Arial" w:cs="Arial"/>
+          <w:sz w:val="24"/>
+          <w:shd w:val="clear" w:color="auto" w:fill="FFFFFF"/>
+        </w:rPr>
+        <w:t xml:space="preserve"> </w:t>
+      </w:r>
+      <w:r>
+        <w:rPr>
+          <w:rFonts w:ascii="Arial" w:hAnsi="Arial" w:cs="Arial"/>
+          <w:sz w:val="24"/>
+          <w:shd w:val="clear" w:color="auto" w:fill="FFFFFF"/>
+        </w:rPr>
+        <w:t xml:space="preserve">A </w:t>
+      </w:r>
+      <w:r>
+        <w:rPr>
+          <w:rFonts w:ascii="Arial" w:hAnsi="Arial" w:cs="Arial"/>
+          <w:sz w:val="24"/>
+          <w:shd w:val="clear" w:color="auto" w:fill="FFFFFF"/>
+        </w:rPr>
+        <w:t>coll</w:t>
+      </w:r>
+      <w:r>
+        <w:rPr>
+          <w:rFonts w:ascii="Arial" w:hAnsi="Arial" w:cs="Arial"/>
+          <w:sz w:val="24"/>
+          <w:shd w:val="clear" w:color="auto" w:fill="FFFFFF"/>
+        </w:rPr>
+        <w:t>ider is attached to a game object</w:t>
+      </w:r>
+      <w:r>
+        <w:rPr>
+          <w:rFonts w:ascii="Arial" w:hAnsi="Arial" w:cs="Arial"/>
+          <w:sz w:val="24"/>
+          <w:shd w:val="clear" w:color="auto" w:fill="FFFFFF"/>
+        </w:rPr>
+        <w:t xml:space="preserve">. The game object’s respective collider is then passed into the Collision Manager which is a Singleton Class. </w:t>
+      </w:r>
+    </w:p>
+    <w:p>
+      <w:pPr>
+        <w:rPr>
+          <w:rFonts w:ascii="Arial" w:hAnsi="Arial" w:cs="Arial"/>
+          <w:sz w:val="24"/>
+          <w:shd w:val="clear" w:color="auto" w:fill="FFFFFF"/>
+        </w:rPr>
+      </w:pPr>
+      <w:r>
+        <w:rPr>
+          <w:rFonts w:ascii="Arial" w:hAnsi="Arial" w:cs="Arial"/>
+          <w:sz w:val="24"/>
+          <w:shd w:val="clear" w:color="auto" w:fill="FFFFFF"/>
+        </w:rPr>
+        <w:t>Step 2:</w:t>
+      </w:r>
+    </w:p>
+    <w:p>
+      <w:pPr>
+        <w:rPr>
+          <w:rFonts w:ascii="Arial" w:hAnsi="Arial" w:cs="Arial"/>
+          <w:sz w:val="24"/>
+          <w:shd w:val="clear" w:color="auto" w:fill="FFFFFF"/>
+        </w:rPr>
+      </w:pPr>
+      <w:r>
+        <w:rPr>
+          <w:rFonts w:ascii="Arial" w:hAnsi="Arial" w:cs="Arial"/>
+          <w:sz w:val="24"/>
+          <w:shd w:val="clear" w:color="auto" w:fill="FFFFFF"/>
+        </w:rPr>
+        <w:t>The Collision Manager checks for collision between each and every collider that is being stored. Broad phase and Narrow phase is implemented here for optimization</w:t>
+      </w:r>
+    </w:p>
+    <w:p>
+      <w:pPr>
+        <w:rPr>
+          <w:rFonts w:ascii="Arial" w:hAnsi="Arial" w:cs="Arial"/>
+          <w:sz w:val="24"/>
+          <w:shd w:val="clear" w:color="auto" w:fill="FFFFFF"/>
+        </w:rPr>
+      </w:pPr>
+      <w:r>
+        <w:rPr>
+          <w:rFonts w:ascii="Arial" w:hAnsi="Arial" w:cs="Arial"/>
+          <w:sz w:val="24"/>
+          <w:shd w:val="clear" w:color="auto" w:fill="FFFFFF"/>
+        </w:rPr>
+        <w:t>Step 3:</w:t>
+      </w:r>
+    </w:p>
+    <w:p>
+      <w:pPr>
+        <w:rPr>
+          <w:rFonts w:ascii="Arial" w:hAnsi="Arial" w:cs="Arial"/>
+          <w:sz w:val="24"/>
+          <w:shd w:val="clear" w:color="auto" w:fill="FFFFFF"/>
+        </w:rPr>
+      </w:pPr>
+      <w:r>
+        <w:rPr>
+          <w:rFonts w:ascii="Arial" w:hAnsi="Arial" w:cs="Arial"/>
+          <w:sz w:val="24"/>
+          <w:shd w:val="clear" w:color="auto" w:fill="FFFFFF"/>
+        </w:rPr>
+        <w:t>When there is a col</w:t>
+      </w:r>
+      <w:r>
+        <w:rPr>
+          <w:rFonts w:ascii="Arial" w:hAnsi="Arial" w:cs="Arial"/>
+          <w:sz w:val="24"/>
+          <w:shd w:val="clear" w:color="auto" w:fill="FFFFFF"/>
+        </w:rPr>
+        <w:t xml:space="preserve">lision, the manager will call the callback function </w:t>
+      </w:r>
+      <w:proofErr w:type="spellStart"/>
+      <w:r>
+        <w:rPr>
+          <w:rFonts w:ascii="Arial" w:hAnsi="Arial" w:cs="Arial"/>
+          <w:sz w:val="24"/>
+          <w:shd w:val="clear" w:color="auto" w:fill="FFFFFF"/>
+        </w:rPr>
+        <w:t>OnCollisionEnter</w:t>
+      </w:r>
+      <w:proofErr w:type="spellEnd"/>
+      <w:r>
+        <w:rPr>
+          <w:rFonts w:ascii="Arial" w:hAnsi="Arial" w:cs="Arial"/>
+          <w:sz w:val="24"/>
+          <w:shd w:val="clear" w:color="auto" w:fill="FFFFFF"/>
+        </w:rPr>
+        <w:t xml:space="preserve"> for </w:t>
+      </w:r>
+      <w:r>
+        <w:rPr>
+          <w:rFonts w:ascii="Arial" w:hAnsi="Arial" w:cs="Arial"/>
+          <w:sz w:val="24"/>
+          <w:shd w:val="clear" w:color="auto" w:fill="FFFFFF"/>
+        </w:rPr>
+        <w:t xml:space="preserve">the collided object. Collision Handling is then handled by the respective </w:t>
+      </w:r>
+      <w:proofErr w:type="spellStart"/>
+      <w:r>
+        <w:rPr>
+          <w:rFonts w:ascii="Arial" w:hAnsi="Arial" w:cs="Arial"/>
+          <w:sz w:val="24"/>
+          <w:shd w:val="clear" w:color="auto" w:fill="FFFFFF"/>
+        </w:rPr>
+        <w:t>GameObjects</w:t>
+      </w:r>
+      <w:proofErr w:type="spellEnd"/>
+      <w:r>
+        <w:rPr>
+          <w:rFonts w:ascii="Arial" w:hAnsi="Arial" w:cs="Arial"/>
+          <w:sz w:val="24"/>
+          <w:shd w:val="clear" w:color="auto" w:fill="FFFFFF"/>
+        </w:rPr>
+        <w:t>.</w:t>
+      </w:r>
+    </w:p>
+    <w:p>
+      <w:pPr>
+        <w:rPr>
+          <w:rFonts w:ascii="Arial" w:hAnsi="Arial" w:cs="Arial"/>
+          <w:sz w:val="24"/>
+          <w:shd w:val="clear" w:color="auto" w:fill="FFFFFF"/>
+        </w:rPr>
+      </w:pPr>
+    </w:p>
+    <w:p>
+      <w:pPr>
+        <w:rPr>
+          <w:rFonts w:ascii="Arial" w:hAnsi="Arial" w:cs="Arial"/>
+          <w:sz w:val="24"/>
+          <w:shd w:val="clear" w:color="auto" w:fill="FFFFFF"/>
+        </w:rPr>
+      </w:pPr>
+    </w:p>
+    <w:p>
+      <w:pPr>
+        <w:rPr>
+          <w:rFonts w:ascii="Arial" w:hAnsi="Arial" w:cs="Arial"/>
+          <w:sz w:val="24"/>
+          <w:shd w:val="clear" w:color="auto" w:fill="FFFFFF"/>
+        </w:rPr>
+      </w:pPr>
+    </w:p>
+    <w:p>
+      <w:pPr>
+        <w:rPr>
+          <w:rFonts w:ascii="Arial" w:hAnsi="Arial" w:cs="Arial"/>
+          <w:sz w:val="24"/>
+          <w:shd w:val="clear" w:color="auto" w:fill="FFFFFF"/>
+        </w:rPr>
+      </w:pPr>
+    </w:p>
+    <w:p>
+      <w:pPr>
+        <w:rPr>
+          <w:rFonts w:ascii="Arial" w:hAnsi="Arial" w:cs="Arial"/>
+          <w:sz w:val="24"/>
+          <w:shd w:val="clear" w:color="auto" w:fill="FFFFFF"/>
+        </w:rPr>
+      </w:pPr>
+    </w:p>
+    <w:p>
+      <w:pPr>
+        <w:rPr>
+          <w:rFonts w:ascii="Arial" w:hAnsi="Arial" w:cs="Arial"/>
+          <w:sz w:val="24"/>
+          <w:shd w:val="clear" w:color="auto" w:fill="FFFFFF"/>
+        </w:rPr>
+      </w:pPr>
+    </w:p>
+    <w:p>
+      <w:pPr>
+        <w:rPr>
+          <w:rFonts w:ascii="Arial" w:hAnsi="Arial" w:cs="Arial"/>
+          <w:sz w:val="24"/>
+          <w:shd w:val="clear" w:color="auto" w:fill="FFFFFF"/>
+        </w:rPr>
+      </w:pPr>
+    </w:p>
+    <w:p>
+      <w:pPr>
+        <w:rPr>
+          <w:rFonts w:ascii="Arial" w:hAnsi="Arial" w:cs="Arial"/>
+          <w:sz w:val="24"/>
+          <w:shd w:val="clear" w:color="auto" w:fill="FFFFFF"/>
+        </w:rPr>
+      </w:pPr>
+    </w:p>
+    <w:p>
+      <w:pPr>
+        <w:rPr>
+          <w:rFonts w:ascii="Arial" w:hAnsi="Arial" w:cs="Arial"/>
+          <w:sz w:val="24"/>
+          <w:shd w:val="clear" w:color="auto" w:fill="FFFFFF"/>
+        </w:rPr>
+      </w:pPr>
+    </w:p>
+    <w:p>
+      <w:pPr>
+        <w:rPr>
+          <w:rFonts w:ascii="Arial" w:hAnsi="Arial" w:cs="Arial"/>
+          <w:sz w:val="24"/>
+          <w:shd w:val="clear" w:color="auto" w:fill="FFFFFF"/>
+        </w:rPr>
+      </w:pPr>
+    </w:p>
+    <w:p>
+      <w:pPr>
+        <w:rPr>
+          <w:rFonts w:ascii="Arial" w:hAnsi="Arial" w:cs="Arial"/>
+          <w:sz w:val="24"/>
+          <w:shd w:val="clear" w:color="auto" w:fill="FFFFFF"/>
+        </w:rPr>
+      </w:pPr>
+    </w:p>
+    <w:p>
+      <w:pPr>
+        <w:rPr>
+          <w:rFonts w:ascii="Arial" w:hAnsi="Arial" w:cs="Arial"/>
+          <w:sz w:val="24"/>
+          <w:shd w:val="clear" w:color="auto" w:fill="FFFFFF"/>
+        </w:rPr>
+      </w:pPr>
+    </w:p>
+    <w:p>
+      <w:pPr>
+        <w:rPr>
+          <w:rFonts w:ascii="Arial" w:hAnsi="Arial" w:cs="Arial"/>
+          <w:sz w:val="24"/>
+          <w:shd w:val="clear" w:color="auto" w:fill="FFFFFF"/>
+        </w:rPr>
+      </w:pPr>
+    </w:p>
+    <w:p>
+      <w:pPr>
+        <w:rPr>
+          <w:rFonts w:ascii="Arial" w:hAnsi="Arial" w:cs="Arial"/>
+          <w:sz w:val="24"/>
+          <w:shd w:val="clear" w:color="auto" w:fill="FFFFFF"/>
+        </w:rPr>
+      </w:pPr>
+    </w:p>
+    <w:p>
+      <w:pPr>
+        <w:pStyle w:val="Heading3"/>
+        <w:tabs>
+          <w:tab w:val="left" w:pos="2700"/>
+        </w:tabs>
+        <w:rPr>
+          <w:color w:val="auto"/>
+          <w:sz w:val="44"/>
+        </w:rPr>
+      </w:pPr>
+      <w:r>
+        <w:rPr>
+          <w:color w:val="auto"/>
+          <w:sz w:val="44"/>
+        </w:rPr>
+        <w:t>Class Diagrams</w:t>
+      </w:r>
+    </w:p>
+    <w:p>
+      <w:bookmarkStart w:id="10" w:name="_GoBack"/>
       <w:bookmarkEnd w:id="10"/>
     </w:p>
     <w:p>
       <w:pPr>
-        <w:rPr>
-          <w:rFonts w:ascii="Arial" w:hAnsi="Arial" w:cs="Arial"/>
-          <w:sz w:val="24"/>
-          <w:shd w:val="clear" w:color="auto" w:fill="FFFFFF"/>
-        </w:rPr>
-      </w:pPr>
-      <w:r>
-        <w:rPr>
-          <w:rFonts w:ascii="Arial" w:hAnsi="Arial" w:cs="Arial"/>
-          <w:sz w:val="24"/>
-          <w:shd w:val="clear" w:color="auto" w:fill="FFFFFF"/>
-        </w:rPr>
-        <w:t>The enemy’s bullets will only be checked for against the player’s ship when it reaches the bottom of the screen to reduce computing costs thus optimizing the game.</w:t>
-      </w:r>
-      <w:r>
-        <w:rPr>
-          <w:rFonts w:ascii="Arial" w:hAnsi="Arial" w:cs="Arial"/>
-          <w:sz w:val="24"/>
-          <w:shd w:val="clear" w:color="auto" w:fill="FFFFFF"/>
-        </w:rPr>
-        <w:t xml:space="preserve"> </w:t>
-      </w:r>
-    </w:p>
-    <w:p>
-      <w:pPr>
-        <w:rPr>
-          <w:rFonts w:ascii="Arial" w:hAnsi="Arial" w:cs="Arial"/>
-          <w:sz w:val="24"/>
-          <w:shd w:val="clear" w:color="auto" w:fill="FFFFFF"/>
-        </w:rPr>
-      </w:pPr>
-      <w:r>
-        <w:rPr>
-          <w:rFonts w:ascii="Arial" w:hAnsi="Arial" w:cs="Arial"/>
-          <w:sz w:val="24"/>
-          <w:shd w:val="clear" w:color="auto" w:fill="FFFFFF"/>
-        </w:rPr>
-        <w:t xml:space="preserve">When the enemy’s </w:t>
-      </w:r>
-      <w:r>
-        <w:rPr>
-          <w:rFonts w:ascii="Arial" w:hAnsi="Arial" w:cs="Arial"/>
-          <w:sz w:val="24"/>
-          <w:shd w:val="clear" w:color="auto" w:fill="FFFFFF"/>
-        </w:rPr>
-        <w:t>bullet</w:t>
-      </w:r>
-      <w:r>
-        <w:rPr>
-          <w:rFonts w:ascii="Arial" w:hAnsi="Arial" w:cs="Arial"/>
-          <w:sz w:val="24"/>
-          <w:shd w:val="clear" w:color="auto" w:fill="FFFFFF"/>
-        </w:rPr>
-        <w:t xml:space="preserve"> reaches the bottom half of the screen, only then will collision detection be enabled for that bullet. This is to save on the computational cost of this operation.</w:t>
-      </w:r>
+        <w:jc w:val="center"/>
+      </w:pPr>
+      <w:r>
+        <w:rPr>
+          <w:noProof/>
+        </w:rPr>
+        <w:drawing>
+          <wp:inline distT="0" distB="0" distL="0" distR="0">
+            <wp:extent cx="2905344" cy="5092700"/>
+            <wp:effectExtent l="0" t="0" r="9525" b="0"/>
+            <wp:docPr id="2" name="Picture 2"/>
+            <wp:cNvGraphicFramePr>
+              <a:graphicFrameLocks xmlns:a="http://schemas.openxmlformats.org/drawingml/2006/main" noChangeAspect="1"/>
+            </wp:cNvGraphicFramePr>
+            <a:graphic xmlns:a="http://schemas.openxmlformats.org/drawingml/2006/main">
+              <a:graphicData uri="http://schemas.openxmlformats.org/drawingml/2006/picture">
+                <pic:pic xmlns:pic="http://schemas.openxmlformats.org/drawingml/2006/picture">
+                  <pic:nvPicPr>
+                    <pic:cNvPr id="0" name="Picture 2"/>
+                    <pic:cNvPicPr>
+                      <a:picLocks noChangeAspect="1" noChangeArrowheads="1"/>
+                    </pic:cNvPicPr>
+                  </pic:nvPicPr>
+                  <pic:blipFill>
+                    <a:blip r:embed="rId7">
+                      <a:extLst>
+                        <a:ext uri="{28A0092B-C50C-407E-A947-70E740481C1C}">
+                          <a14:useLocalDpi xmlns:a14="http://schemas.microsoft.com/office/drawing/2010/main" val="0"/>
+                        </a:ext>
+                      </a:extLst>
+                    </a:blip>
+                    <a:srcRect/>
+                    <a:stretch>
+                      <a:fillRect/>
+                    </a:stretch>
+                  </pic:blipFill>
+                  <pic:spPr bwMode="auto">
+                    <a:xfrm>
+                      <a:off x="0" y="0"/>
+                      <a:ext cx="2916625" cy="5112475"/>
+                    </a:xfrm>
+                    <a:prstGeom prst="rect">
+                      <a:avLst/>
+                    </a:prstGeom>
+                    <a:noFill/>
+                    <a:ln>
+                      <a:noFill/>
+                    </a:ln>
+                  </pic:spPr>
+                </pic:pic>
+              </a:graphicData>
+            </a:graphic>
+          </wp:inline>
+        </w:drawing>
+      </w:r>
+    </w:p>
+    <w:p>
+      <w:pPr>
+        <w:rPr>
+          <w:rFonts w:ascii="Arial" w:hAnsi="Arial" w:cs="Arial"/>
+          <w:sz w:val="24"/>
+          <w:shd w:val="clear" w:color="auto" w:fill="FFFFFF"/>
+        </w:rPr>
+      </w:pPr>
+    </w:p>
+    <w:p>
+      <w:pPr>
+        <w:jc w:val="center"/>
+        <w:rPr>
+          <w:rFonts w:ascii="Arial" w:hAnsi="Arial" w:cs="Arial"/>
+          <w:sz w:val="24"/>
+          <w:shd w:val="clear" w:color="auto" w:fill="FFFFFF"/>
+        </w:rPr>
+      </w:pPr>
+      <w:r>
+        <w:rPr>
+          <w:rFonts w:ascii="Arial" w:hAnsi="Arial" w:cs="Arial"/>
+          <w:noProof/>
+          <w:sz w:val="24"/>
+          <w:shd w:val="clear" w:color="auto" w:fill="FFFFFF"/>
+        </w:rPr>
+        <w:lastRenderedPageBreak/>
+        <w:drawing>
+          <wp:inline distT="0" distB="0" distL="0" distR="0">
+            <wp:extent cx="5627914" cy="7040179"/>
+            <wp:effectExtent l="0" t="0" r="0" b="8890"/>
+            <wp:docPr id="1" name="Picture 1"/>
+            <wp:cNvGraphicFramePr>
+              <a:graphicFrameLocks xmlns:a="http://schemas.openxmlformats.org/drawingml/2006/main" noChangeAspect="1"/>
+            </wp:cNvGraphicFramePr>
+            <a:graphic xmlns:a="http://schemas.openxmlformats.org/drawingml/2006/main">
+              <a:graphicData uri="http://schemas.openxmlformats.org/drawingml/2006/picture">
+                <pic:pic xmlns:pic="http://schemas.openxmlformats.org/drawingml/2006/picture">
+                  <pic:nvPicPr>
+                    <pic:cNvPr id="0" name="Picture 1"/>
+                    <pic:cNvPicPr>
+                      <a:picLocks noChangeAspect="1" noChangeArrowheads="1"/>
+                    </pic:cNvPicPr>
+                  </pic:nvPicPr>
+                  <pic:blipFill>
+                    <a:blip r:embed="rId8">
+                      <a:extLst>
+                        <a:ext uri="{28A0092B-C50C-407E-A947-70E740481C1C}">
+                          <a14:useLocalDpi xmlns:a14="http://schemas.microsoft.com/office/drawing/2010/main" val="0"/>
+                        </a:ext>
+                      </a:extLst>
+                    </a:blip>
+                    <a:srcRect/>
+                    <a:stretch>
+                      <a:fillRect/>
+                    </a:stretch>
+                  </pic:blipFill>
+                  <pic:spPr bwMode="auto">
+                    <a:xfrm>
+                      <a:off x="0" y="0"/>
+                      <a:ext cx="5628168" cy="7040496"/>
+                    </a:xfrm>
+                    <a:prstGeom prst="rect">
+                      <a:avLst/>
+                    </a:prstGeom>
+                    <a:noFill/>
+                    <a:ln>
+                      <a:noFill/>
+                    </a:ln>
+                  </pic:spPr>
+                </pic:pic>
+              </a:graphicData>
+            </a:graphic>
+          </wp:inline>
+        </w:drawing>
+      </w:r>
+    </w:p>
+    <w:p>
+      <w:pPr>
+        <w:rPr>
+          <w:rFonts w:ascii="Arial" w:hAnsi="Arial" w:cs="Arial"/>
+          <w:sz w:val="24"/>
+          <w:shd w:val="clear" w:color="auto" w:fill="FFFFFF"/>
+        </w:rPr>
+      </w:pPr>
+    </w:p>
+    <w:p>
+      <w:pPr>
+        <w:rPr>
+          <w:rFonts w:ascii="Arial" w:hAnsi="Arial" w:cs="Arial"/>
+          <w:sz w:val="24"/>
+          <w:shd w:val="clear" w:color="auto" w:fill="FFFFFF"/>
+        </w:rPr>
+      </w:pPr>
     </w:p>
     <w:p>
       <w:pPr>
@@ -2560,6 +3409,7 @@
           <w:color w:val="auto"/>
           <w:sz w:val="32"/>
         </w:rPr>
+        <w:lastRenderedPageBreak/>
         <w:t>1.3 User Interface</w:t>
       </w:r>
       <w:bookmarkEnd w:id="11"/>
@@ -2605,40 +3455,86 @@
           <w:sz w:val="24"/>
           <w:szCs w:val="24"/>
         </w:rPr>
-        <w:t>The main menu will consist of button that the player will be able to scroll through using the Controller (PS3) tha</w:t>
-      </w:r>
+        <w:t xml:space="preserve">The main menu will consist of button that the player will be able to scroll through using the Controller (PS3) </w:t>
+      </w:r>
+      <w:proofErr w:type="spellStart"/>
       <w:r>
         <w:rPr>
           <w:rFonts w:ascii="Arial" w:hAnsi="Arial" w:cs="Arial"/>
           <w:sz w:val="24"/>
           <w:szCs w:val="24"/>
         </w:rPr>
-        <w:t xml:space="preserve"> vc</w:t>
-      </w:r>
+        <w:t>tha</w:t>
+      </w:r>
+      <w:proofErr w:type="spellEnd"/>
       <w:r>
         <w:rPr>
           <w:rFonts w:ascii="Arial" w:hAnsi="Arial" w:cs="Arial"/>
           <w:sz w:val="24"/>
           <w:szCs w:val="24"/>
         </w:rPr>
-        <w:t xml:space="preserve">t will be implemented into the game. </w:t>
-      </w:r>
-    </w:p>
-    <w:p>
-      <w:pPr>
+        <w:t xml:space="preserve"> </w:t>
+      </w:r>
+      <w:proofErr w:type="spellStart"/>
+      <w:r>
         <w:rPr>
           <w:rFonts w:ascii="Arial" w:hAnsi="Arial" w:cs="Arial"/>
           <w:sz w:val="24"/>
           <w:szCs w:val="24"/>
         </w:rPr>
-      </w:pPr>
+        <w:t>vc</w:t>
+      </w:r>
       <w:r>
         <w:rPr>
           <w:rFonts w:ascii="Arial" w:hAnsi="Arial" w:cs="Arial"/>
           <w:sz w:val="24"/>
           <w:szCs w:val="24"/>
         </w:rPr>
-        <w:t>In the main game screen, players will see their score, highscore, stage number displayed in integers where as their lives are not only shown in numbers, but in graphical sprites resembling the player-controlled ships as well.</w:t>
+        <w:t>t</w:t>
+      </w:r>
+      <w:proofErr w:type="spellEnd"/>
+      <w:r>
+        <w:rPr>
+          <w:rFonts w:ascii="Arial" w:hAnsi="Arial" w:cs="Arial"/>
+          <w:sz w:val="24"/>
+          <w:szCs w:val="24"/>
+        </w:rPr>
+        <w:t xml:space="preserve"> will be implemented into the game. </w:t>
+      </w:r>
+    </w:p>
+    <w:p>
+      <w:pPr>
+        <w:rPr>
+          <w:rFonts w:ascii="Arial" w:hAnsi="Arial" w:cs="Arial"/>
+          <w:sz w:val="24"/>
+          <w:szCs w:val="24"/>
+        </w:rPr>
+      </w:pPr>
+      <w:r>
+        <w:rPr>
+          <w:rFonts w:ascii="Arial" w:hAnsi="Arial" w:cs="Arial"/>
+          <w:sz w:val="24"/>
+          <w:szCs w:val="24"/>
+        </w:rPr>
+        <w:t xml:space="preserve">In the main game screen, players will see their score, </w:t>
+      </w:r>
+      <w:proofErr w:type="spellStart"/>
+      <w:r>
+        <w:rPr>
+          <w:rFonts w:ascii="Arial" w:hAnsi="Arial" w:cs="Arial"/>
+          <w:sz w:val="24"/>
+          <w:szCs w:val="24"/>
+        </w:rPr>
+        <w:t>highscore</w:t>
+      </w:r>
+      <w:proofErr w:type="spellEnd"/>
+      <w:r>
+        <w:rPr>
+          <w:rFonts w:ascii="Arial" w:hAnsi="Arial" w:cs="Arial"/>
+          <w:sz w:val="24"/>
+          <w:szCs w:val="24"/>
+        </w:rPr>
+        <w:t>, stage number displayed in integers where as their lives are not only shown in numbers, but in graphical sprites resembling the player-controlled ships as well.</w:t>
       </w:r>
     </w:p>
     <w:p>
@@ -2676,47 +3572,50 @@
           <w:szCs w:val="24"/>
         </w:rPr>
       </w:pPr>
+      <w:proofErr w:type="spellStart"/>
       <w:r>
         <w:rPr>
           <w:rFonts w:ascii="Arial" w:hAnsi="Arial" w:cs="Arial"/>
           <w:sz w:val="24"/>
           <w:szCs w:val="24"/>
         </w:rPr>
-        <w:t>Stage_Number progressively adds as the player clears a level</w:t>
-      </w:r>
-    </w:p>
-    <w:p>
-      <w:pPr>
+        <w:t>Stage_Number</w:t>
+      </w:r>
+      <w:proofErr w:type="spellEnd"/>
+      <w:r>
         <w:rPr>
           <w:rFonts w:ascii="Arial" w:hAnsi="Arial" w:cs="Arial"/>
           <w:sz w:val="24"/>
           <w:szCs w:val="24"/>
         </w:rPr>
-      </w:pPr>
-      <w:r>
+        <w:t xml:space="preserve"> progressively adds as the player clears a level</w:t>
+      </w:r>
+    </w:p>
+    <w:p>
+      <w:pPr>
         <w:rPr>
           <w:rFonts w:ascii="Arial" w:hAnsi="Arial" w:cs="Arial"/>
           <w:sz w:val="24"/>
           <w:szCs w:val="24"/>
         </w:rPr>
-        <w:t>Int Player1_Lives, Player2_Lives;</w:t>
-      </w:r>
-    </w:p>
-    <w:p>
-      <w:pPr>
+      </w:pPr>
+      <w:proofErr w:type="spellStart"/>
+      <w:r>
         <w:rPr>
           <w:rFonts w:ascii="Arial" w:hAnsi="Arial" w:cs="Arial"/>
           <w:sz w:val="24"/>
           <w:szCs w:val="24"/>
         </w:rPr>
-      </w:pPr>
+        <w:t>Int</w:t>
+      </w:r>
+      <w:proofErr w:type="spellEnd"/>
       <w:r>
         <w:rPr>
           <w:rFonts w:ascii="Arial" w:hAnsi="Arial" w:cs="Arial"/>
           <w:sz w:val="24"/>
           <w:szCs w:val="24"/>
         </w:rPr>
-        <w:t>Galaga is able to run 2 players, so different initializations are needed to keep track of both players’ lives.</w:t>
+        <w:t xml:space="preserve"> Player1_Lives, Player2_Lives;</w:t>
       </w:r>
     </w:p>
     <w:p>
@@ -2727,14 +3626,50 @@
           <w:szCs w:val="24"/>
         </w:rPr>
       </w:pPr>
+      <w:proofErr w:type="spellStart"/>
       <w:r>
         <w:rPr>
           <w:rFonts w:ascii="Arial" w:hAnsi="Arial" w:cs="Arial"/>
           <w:sz w:val="24"/>
           <w:szCs w:val="24"/>
         </w:rPr>
-        <w:lastRenderedPageBreak/>
-        <w:t>Int Player1_Score, Player2_Score</w:t>
+        <w:t>Galaga</w:t>
+      </w:r>
+      <w:proofErr w:type="spellEnd"/>
+      <w:r>
+        <w:rPr>
+          <w:rFonts w:ascii="Arial" w:hAnsi="Arial" w:cs="Arial"/>
+          <w:sz w:val="24"/>
+          <w:szCs w:val="24"/>
+        </w:rPr>
+        <w:t xml:space="preserve"> is able to run 2 players, so different initializations are needed to keep track of both players’ lives.</w:t>
+      </w:r>
+    </w:p>
+    <w:p>
+      <w:pPr>
+        <w:rPr>
+          <w:rFonts w:ascii="Arial" w:hAnsi="Arial" w:cs="Arial"/>
+          <w:sz w:val="24"/>
+          <w:szCs w:val="24"/>
+        </w:rPr>
+      </w:pPr>
+      <w:proofErr w:type="spellStart"/>
+      <w:r>
+        <w:rPr>
+          <w:rFonts w:ascii="Arial" w:hAnsi="Arial" w:cs="Arial"/>
+          <w:sz w:val="24"/>
+          <w:szCs w:val="24"/>
+        </w:rPr>
+        <w:t>Int</w:t>
+      </w:r>
+      <w:proofErr w:type="spellEnd"/>
+      <w:r>
+        <w:rPr>
+          <w:rFonts w:ascii="Arial" w:hAnsi="Arial" w:cs="Arial"/>
+          <w:sz w:val="24"/>
+          <w:szCs w:val="24"/>
+        </w:rPr>
+        <w:t xml:space="preserve"> Player1_Score, Player2_Score</w:t>
       </w:r>
     </w:p>
     <w:p/>
@@ -2821,21 +3756,85 @@
           <w:shd w:val="clear" w:color="auto" w:fill="FFFFFF"/>
         </w:rPr>
       </w:pPr>
-      <w:r>
-        <w:rPr>
-          <w:rFonts w:ascii="Arial" w:hAnsi="Arial" w:cs="Arial"/>
-          <w:sz w:val="24"/>
-          <w:shd w:val="clear" w:color="auto" w:fill="FFFFFF"/>
-        </w:rPr>
-        <w:t>In-Game key rebinding using Lua. When the player rebinds the key in-game, the program will check wit</w:t>
-      </w:r>
-      <w:r>
-        <w:rPr>
-          <w:rFonts w:ascii="Arial" w:hAnsi="Arial" w:cs="Arial"/>
-          <w:sz w:val="24"/>
-          <w:shd w:val="clear" w:color="auto" w:fill="FFFFFF"/>
-        </w:rPr>
-        <w:t xml:space="preserve">h the Lua config file to see if </w:t>
+      <w:proofErr w:type="gramStart"/>
+      <w:r>
+        <w:rPr>
+          <w:rFonts w:ascii="Arial" w:hAnsi="Arial" w:cs="Arial"/>
+          <w:sz w:val="24"/>
+          <w:shd w:val="clear" w:color="auto" w:fill="FFFFFF"/>
+        </w:rPr>
+        <w:t xml:space="preserve">In-Game key rebinding using </w:t>
+      </w:r>
+      <w:proofErr w:type="spellStart"/>
+      <w:r>
+        <w:rPr>
+          <w:rFonts w:ascii="Arial" w:hAnsi="Arial" w:cs="Arial"/>
+          <w:sz w:val="24"/>
+          <w:shd w:val="clear" w:color="auto" w:fill="FFFFFF"/>
+        </w:rPr>
+        <w:t>Lua</w:t>
+      </w:r>
+      <w:proofErr w:type="spellEnd"/>
+      <w:r>
+        <w:rPr>
+          <w:rFonts w:ascii="Arial" w:hAnsi="Arial" w:cs="Arial"/>
+          <w:sz w:val="24"/>
+          <w:shd w:val="clear" w:color="auto" w:fill="FFFFFF"/>
+        </w:rPr>
+        <w:t>.</w:t>
+      </w:r>
+      <w:proofErr w:type="gramEnd"/>
+      <w:r>
+        <w:rPr>
+          <w:rFonts w:ascii="Arial" w:hAnsi="Arial" w:cs="Arial"/>
+          <w:sz w:val="24"/>
+          <w:shd w:val="clear" w:color="auto" w:fill="FFFFFF"/>
+        </w:rPr>
+        <w:t xml:space="preserve"> When the player rebinds the key in-game, the program will check wit</w:t>
+      </w:r>
+      <w:r>
+        <w:rPr>
+          <w:rFonts w:ascii="Arial" w:hAnsi="Arial" w:cs="Arial"/>
+          <w:sz w:val="24"/>
+          <w:shd w:val="clear" w:color="auto" w:fill="FFFFFF"/>
+        </w:rPr>
+        <w:t xml:space="preserve">h the </w:t>
+      </w:r>
+      <w:proofErr w:type="spellStart"/>
+      <w:r>
+        <w:rPr>
+          <w:rFonts w:ascii="Arial" w:hAnsi="Arial" w:cs="Arial"/>
+          <w:sz w:val="24"/>
+          <w:shd w:val="clear" w:color="auto" w:fill="FFFFFF"/>
+        </w:rPr>
+        <w:t>Lua</w:t>
+      </w:r>
+      <w:proofErr w:type="spellEnd"/>
+      <w:r>
+        <w:rPr>
+          <w:rFonts w:ascii="Arial" w:hAnsi="Arial" w:cs="Arial"/>
+          <w:sz w:val="24"/>
+          <w:shd w:val="clear" w:color="auto" w:fill="FFFFFF"/>
+        </w:rPr>
+        <w:t xml:space="preserve"> </w:t>
+      </w:r>
+      <w:proofErr w:type="spellStart"/>
+      <w:r>
+        <w:rPr>
+          <w:rFonts w:ascii="Arial" w:hAnsi="Arial" w:cs="Arial"/>
+          <w:sz w:val="24"/>
+          <w:shd w:val="clear" w:color="auto" w:fill="FFFFFF"/>
+        </w:rPr>
+        <w:t>config</w:t>
+      </w:r>
+      <w:proofErr w:type="spellEnd"/>
+      <w:r>
+        <w:rPr>
+          <w:rFonts w:ascii="Arial" w:hAnsi="Arial" w:cs="Arial"/>
+          <w:sz w:val="24"/>
+          <w:shd w:val="clear" w:color="auto" w:fill="FFFFFF"/>
+        </w:rPr>
+        <w:t xml:space="preserve"> file to see if </w:t>
       </w:r>
       <w:r>
         <w:rPr>
@@ -2851,8 +3850,36 @@
           <w:sz w:val="24"/>
           <w:shd w:val="clear" w:color="auto" w:fill="FFFFFF"/>
         </w:rPr>
-        <w:t>A Lua config</w:t>
-      </w:r>
+        <w:t xml:space="preserve">A </w:t>
+      </w:r>
+      <w:proofErr w:type="spellStart"/>
+      <w:r>
+        <w:rPr>
+          <w:rFonts w:ascii="Arial" w:hAnsi="Arial" w:cs="Arial"/>
+          <w:sz w:val="24"/>
+          <w:shd w:val="clear" w:color="auto" w:fill="FFFFFF"/>
+        </w:rPr>
+        <w:t>Lua</w:t>
+      </w:r>
+      <w:proofErr w:type="spellEnd"/>
+      <w:r>
+        <w:rPr>
+          <w:rFonts w:ascii="Arial" w:hAnsi="Arial" w:cs="Arial"/>
+          <w:sz w:val="24"/>
+          <w:shd w:val="clear" w:color="auto" w:fill="FFFFFF"/>
+        </w:rPr>
+        <w:t xml:space="preserve"> </w:t>
+      </w:r>
+      <w:proofErr w:type="spellStart"/>
+      <w:r>
+        <w:rPr>
+          <w:rFonts w:ascii="Arial" w:hAnsi="Arial" w:cs="Arial"/>
+          <w:sz w:val="24"/>
+          <w:shd w:val="clear" w:color="auto" w:fill="FFFFFF"/>
+        </w:rPr>
+        <w:t>config</w:t>
+      </w:r>
+      <w:proofErr w:type="spellEnd"/>
       <w:r>
         <w:rPr>
           <w:rFonts w:ascii="Arial" w:hAnsi="Arial" w:cs="Arial"/>
@@ -2887,6 +3914,7 @@
           <w:color w:val="auto"/>
           <w:sz w:val="32"/>
         </w:rPr>
+        <w:lastRenderedPageBreak/>
         <w:t>1.5</w:t>
       </w:r>
       <w:r>
@@ -2930,7 +3958,61 @@
           <w:sz w:val="24"/>
           <w:szCs w:val="24"/>
         </w:rPr>
-        <w:t>Music and Sounds from the classic Galaga may be remixed and not sound 100% the same from the classic game, but will have enough familiar tones that the players will recognise it. Also, Irkklang will be used to emulate said sounds in above statement.</w:t>
+        <w:t xml:space="preserve">Music and Sounds from the classic </w:t>
+      </w:r>
+      <w:proofErr w:type="spellStart"/>
+      <w:r>
+        <w:rPr>
+          <w:rFonts w:ascii="Arial" w:hAnsi="Arial" w:cs="Arial"/>
+          <w:sz w:val="24"/>
+          <w:szCs w:val="24"/>
+        </w:rPr>
+        <w:t>Galaga</w:t>
+      </w:r>
+      <w:proofErr w:type="spellEnd"/>
+      <w:r>
+        <w:rPr>
+          <w:rFonts w:ascii="Arial" w:hAnsi="Arial" w:cs="Arial"/>
+          <w:sz w:val="24"/>
+          <w:szCs w:val="24"/>
+        </w:rPr>
+        <w:t xml:space="preserve"> may be remixed and not sound 100% the same from the classic game, but will have enough familiar tones that the players will </w:t>
+      </w:r>
+      <w:proofErr w:type="spellStart"/>
+      <w:r>
+        <w:rPr>
+          <w:rFonts w:ascii="Arial" w:hAnsi="Arial" w:cs="Arial"/>
+          <w:sz w:val="24"/>
+          <w:szCs w:val="24"/>
+        </w:rPr>
+        <w:t>recognise</w:t>
+      </w:r>
+      <w:proofErr w:type="spellEnd"/>
+      <w:r>
+        <w:rPr>
+          <w:rFonts w:ascii="Arial" w:hAnsi="Arial" w:cs="Arial"/>
+          <w:sz w:val="24"/>
+          <w:szCs w:val="24"/>
+        </w:rPr>
+        <w:t xml:space="preserve"> it. Also, </w:t>
+      </w:r>
+      <w:proofErr w:type="spellStart"/>
+      <w:r>
+        <w:rPr>
+          <w:rFonts w:ascii="Arial" w:hAnsi="Arial" w:cs="Arial"/>
+          <w:sz w:val="24"/>
+          <w:szCs w:val="24"/>
+        </w:rPr>
+        <w:t>Irkklang</w:t>
+      </w:r>
+      <w:proofErr w:type="spellEnd"/>
+      <w:r>
+        <w:rPr>
+          <w:rFonts w:ascii="Arial" w:hAnsi="Arial" w:cs="Arial"/>
+          <w:sz w:val="24"/>
+          <w:szCs w:val="24"/>
+        </w:rPr>
+        <w:t xml:space="preserve"> will be used to emulate said sounds in above statement.</w:t>
       </w:r>
     </w:p>
     <w:p>
@@ -3020,8 +4102,18 @@
           <w:sz w:val="24"/>
           <w:shd w:val="clear" w:color="auto" w:fill="FFFFFF"/>
         </w:rPr>
-        <w:t>The ship will be able to move left or right along the X-axis. When the player press the left command, the X value of the vector3D Position will be minus off by a value (Position-&gt;x -= 10). When the player press the right command, the x value of the vector3D Position will be added by a value (Position-&gt;x += 10).</w:t>
-      </w:r>
+        <w:t xml:space="preserve">The ship will be able to move left or right along the X-axis. When the player press the left command, the X value of the vector3D Position will be minus off by a value (Position-&gt;x -= 10). </w:t>
+      </w:r>
+      <w:proofErr w:type="gramStart"/>
+      <w:r>
+        <w:rPr>
+          <w:rFonts w:ascii="Arial" w:hAnsi="Arial" w:cs="Arial"/>
+          <w:sz w:val="24"/>
+          <w:shd w:val="clear" w:color="auto" w:fill="FFFFFF"/>
+        </w:rPr>
+        <w:t>When the player press the right command, the x value of the vector3D Position will be added by a value (Position-&gt;x += 10).</w:t>
+      </w:r>
+      <w:proofErr w:type="gramEnd"/>
     </w:p>
     <w:p>
       <w:pPr>
@@ -3083,7 +4175,43 @@
           <w:sz w:val="24"/>
           <w:shd w:val="clear" w:color="auto" w:fill="FFFFFF"/>
         </w:rPr>
-        <w:t>The weapon class will contain position of the weapon(vector3D Position), position of the target(vector3D *tPosition) and speed of the projectile(float speed). There will be virtual update and virtual render function as this is a base class for the different kind of weapons. The bullet class and missile class will then derive from the weapon class.</w:t>
+        <w:t xml:space="preserve">The weapon class will contain position of the </w:t>
+      </w:r>
+      <w:proofErr w:type="gramStart"/>
+      <w:r>
+        <w:rPr>
+          <w:rFonts w:ascii="Arial" w:hAnsi="Arial" w:cs="Arial"/>
+          <w:sz w:val="24"/>
+          <w:shd w:val="clear" w:color="auto" w:fill="FFFFFF"/>
+        </w:rPr>
+        <w:t>weapon(</w:t>
+      </w:r>
+      <w:proofErr w:type="gramEnd"/>
+      <w:r>
+        <w:rPr>
+          <w:rFonts w:ascii="Arial" w:hAnsi="Arial" w:cs="Arial"/>
+          <w:sz w:val="24"/>
+          <w:shd w:val="clear" w:color="auto" w:fill="FFFFFF"/>
+        </w:rPr>
+        <w:t>vector3D Position), position of the target(vector3D *</w:t>
+      </w:r>
+      <w:proofErr w:type="spellStart"/>
+      <w:r>
+        <w:rPr>
+          <w:rFonts w:ascii="Arial" w:hAnsi="Arial" w:cs="Arial"/>
+          <w:sz w:val="24"/>
+          <w:shd w:val="clear" w:color="auto" w:fill="FFFFFF"/>
+        </w:rPr>
+        <w:t>tPosition</w:t>
+      </w:r>
+      <w:proofErr w:type="spellEnd"/>
+      <w:r>
+        <w:rPr>
+          <w:rFonts w:ascii="Arial" w:hAnsi="Arial" w:cs="Arial"/>
+          <w:sz w:val="24"/>
+          <w:shd w:val="clear" w:color="auto" w:fill="FFFFFF"/>
+        </w:rPr>
+        <w:t>) and speed of the projectile(float speed). There will be virtual update and virtual render function as this is a base class for the different kind of weapons. The bullet class and missile class will then derive from the weapon class.</w:t>
       </w:r>
       <w:r>
         <w:rPr>
@@ -3152,7 +4280,52 @@
           <w:sz w:val="24"/>
           <w:shd w:val="clear" w:color="auto" w:fill="FFFFFF"/>
         </w:rPr>
-        <w:t>a new bullet object will be created and stored inside a weapon pointer (Weapon *weapon = new Bullet(vector3D Position)). The bullet will then be pushed into a vector storing weapons for easier update of each weapon. The constructor of the bullet class will takes in the ship's position so that it knows where to position itself. The bullet will travel straight forward in the y-Axis. This is done by adding the speed value derived from the weapon class to the bullet's y-axis each frame(Position-&gt;y += speed)</w:t>
+        <w:t xml:space="preserve">a new bullet object will be created and stored inside a weapon pointer (Weapon *weapon = new </w:t>
+      </w:r>
+      <w:proofErr w:type="gramStart"/>
+      <w:r>
+        <w:rPr>
+          <w:rFonts w:ascii="Arial" w:hAnsi="Arial" w:cs="Arial"/>
+          <w:sz w:val="24"/>
+          <w:shd w:val="clear" w:color="auto" w:fill="FFFFFF"/>
+        </w:rPr>
+        <w:t>Bullet(</w:t>
+      </w:r>
+      <w:proofErr w:type="gramEnd"/>
+      <w:r>
+        <w:rPr>
+          <w:rFonts w:ascii="Arial" w:hAnsi="Arial" w:cs="Arial"/>
+          <w:sz w:val="24"/>
+          <w:shd w:val="clear" w:color="auto" w:fill="FFFFFF"/>
+        </w:rPr>
+        <w:t xml:space="preserve">vector3D Position)). The bullet will then be pushed into a vector storing weapons for easier update of each weapon. The constructor of the bullet class will takes in the ship's position so that it knows where to position itself. The bullet will travel straight forward in the y-Axis. This is done by </w:t>
+      </w:r>
+      <w:r>
+        <w:rPr>
+          <w:rFonts w:ascii="Arial" w:hAnsi="Arial" w:cs="Arial"/>
+          <w:sz w:val="24"/>
+          <w:shd w:val="clear" w:color="auto" w:fill="FFFFFF"/>
+        </w:rPr>
+        <w:lastRenderedPageBreak/>
+        <w:t xml:space="preserve">adding the speed value derived from the weapon class to the bullet's y-axis each </w:t>
+      </w:r>
+      <w:proofErr w:type="gramStart"/>
+      <w:r>
+        <w:rPr>
+          <w:rFonts w:ascii="Arial" w:hAnsi="Arial" w:cs="Arial"/>
+          <w:sz w:val="24"/>
+          <w:shd w:val="clear" w:color="auto" w:fill="FFFFFF"/>
+        </w:rPr>
+        <w:t>frame(</w:t>
+      </w:r>
+      <w:proofErr w:type="gramEnd"/>
+      <w:r>
+        <w:rPr>
+          <w:rFonts w:ascii="Arial" w:hAnsi="Arial" w:cs="Arial"/>
+          <w:sz w:val="24"/>
+          <w:shd w:val="clear" w:color="auto" w:fill="FFFFFF"/>
+        </w:rPr>
+        <w:t>Position-&gt;y += speed)</w:t>
       </w:r>
     </w:p>
     <w:p>
@@ -3203,38 +4376,62 @@
           <w:sz w:val="28"/>
         </w:rPr>
       </w:pPr>
+      <w:proofErr w:type="spellStart"/>
       <w:r>
         <w:rPr>
           <w:sz w:val="28"/>
         </w:rPr>
-        <w:t>Lua will be THE scripting language in the remake.</w:t>
-      </w:r>
-    </w:p>
-    <w:p>
-      <w:pPr>
+        <w:t>Lua</w:t>
+      </w:r>
+      <w:proofErr w:type="spellEnd"/>
+      <w:r>
         <w:rPr>
           <w:sz w:val="28"/>
         </w:rPr>
-      </w:pPr>
-      <w:r>
+        <w:t xml:space="preserve"> will be THE scripting language in the remake.</w:t>
+      </w:r>
+    </w:p>
+    <w:p>
+      <w:pPr>
         <w:rPr>
           <w:sz w:val="28"/>
         </w:rPr>
-        <w:t>The uses of Lua will consist of but not limited to:</w:t>
-      </w:r>
-    </w:p>
-    <w:p>
-      <w:pPr>
+      </w:pPr>
+      <w:r>
         <w:rPr>
           <w:sz w:val="28"/>
         </w:rPr>
-      </w:pPr>
+        <w:t xml:space="preserve">The uses of </w:t>
+      </w:r>
+      <w:proofErr w:type="spellStart"/>
       <w:r>
         <w:rPr>
           <w:sz w:val="28"/>
         </w:rPr>
+        <w:t>Lua</w:t>
+      </w:r>
+      <w:proofErr w:type="spellEnd"/>
+      <w:r>
+        <w:rPr>
+          <w:sz w:val="28"/>
+        </w:rPr>
+        <w:t xml:space="preserve"> will consist of but not limited to:</w:t>
+      </w:r>
+    </w:p>
+    <w:p>
+      <w:pPr>
+        <w:rPr>
+          <w:sz w:val="28"/>
+        </w:rPr>
+      </w:pPr>
+      <w:proofErr w:type="gramStart"/>
+      <w:r>
+        <w:rPr>
+          <w:sz w:val="28"/>
+        </w:rPr>
         <w:t>Scripting of enemy behaviors, spawn positions, spawn timings and timers and any code or variables that will be frequently changed to prevent the need for recompilation.</w:t>
       </w:r>
+      <w:proofErr w:type="gramEnd"/>
     </w:p>
     <w:p>
       <w:pPr>
@@ -3647,6 +4844,205 @@
     </w:lvl>
   </w:abstractNum>
   <w:abstractNum w:abstractNumId="4">
+    <w:nsid w:val="3CDB4BFE"/>
+    <w:multiLevelType w:val="hybridMultilevel"/>
+    <w:tmpl w:val="A560E49E"/>
+    <w:lvl w:ilvl="0" w:tplc="0409000F">
+      <w:start w:val="1"/>
+      <w:numFmt w:val="decimal"/>
+      <w:lvlText w:val="%1."/>
+      <w:lvlJc w:val="left"/>
+      <w:pPr>
+        <w:ind w:left="720" w:hanging="360"/>
+      </w:pPr>
+    </w:lvl>
+    <w:lvl w:ilvl="1" w:tplc="04090019" w:tentative="1">
+      <w:start w:val="1"/>
+      <w:numFmt w:val="lowerLetter"/>
+      <w:lvlText w:val="%2."/>
+      <w:lvlJc w:val="left"/>
+      <w:pPr>
+        <w:ind w:left="1440" w:hanging="360"/>
+      </w:pPr>
+    </w:lvl>
+    <w:lvl w:ilvl="2" w:tplc="0409001B" w:tentative="1">
+      <w:start w:val="1"/>
+      <w:numFmt w:val="lowerRoman"/>
+      <w:lvlText w:val="%3."/>
+      <w:lvlJc w:val="right"/>
+      <w:pPr>
+        <w:ind w:left="2160" w:hanging="180"/>
+      </w:pPr>
+    </w:lvl>
+    <w:lvl w:ilvl="3" w:tplc="0409000F" w:tentative="1">
+      <w:start w:val="1"/>
+      <w:numFmt w:val="decimal"/>
+      <w:lvlText w:val="%4."/>
+      <w:lvlJc w:val="left"/>
+      <w:pPr>
+        <w:ind w:left="2880" w:hanging="360"/>
+      </w:pPr>
+    </w:lvl>
+    <w:lvl w:ilvl="4" w:tplc="04090019" w:tentative="1">
+      <w:start w:val="1"/>
+      <w:numFmt w:val="lowerLetter"/>
+      <w:lvlText w:val="%5."/>
+      <w:lvlJc w:val="left"/>
+      <w:pPr>
+        <w:ind w:left="3600" w:hanging="360"/>
+      </w:pPr>
+    </w:lvl>
+    <w:lvl w:ilvl="5" w:tplc="0409001B" w:tentative="1">
+      <w:start w:val="1"/>
+      <w:numFmt w:val="lowerRoman"/>
+      <w:lvlText w:val="%6."/>
+      <w:lvlJc w:val="right"/>
+      <w:pPr>
+        <w:ind w:left="4320" w:hanging="180"/>
+      </w:pPr>
+    </w:lvl>
+    <w:lvl w:ilvl="6" w:tplc="0409000F" w:tentative="1">
+      <w:start w:val="1"/>
+      <w:numFmt w:val="decimal"/>
+      <w:lvlText w:val="%7."/>
+      <w:lvlJc w:val="left"/>
+      <w:pPr>
+        <w:ind w:left="5040" w:hanging="360"/>
+      </w:pPr>
+    </w:lvl>
+    <w:lvl w:ilvl="7" w:tplc="04090019" w:tentative="1">
+      <w:start w:val="1"/>
+      <w:numFmt w:val="lowerLetter"/>
+      <w:lvlText w:val="%8."/>
+      <w:lvlJc w:val="left"/>
+      <w:pPr>
+        <w:ind w:left="5760" w:hanging="360"/>
+      </w:pPr>
+    </w:lvl>
+    <w:lvl w:ilvl="8" w:tplc="0409001B" w:tentative="1">
+      <w:start w:val="1"/>
+      <w:numFmt w:val="lowerRoman"/>
+      <w:lvlText w:val="%9."/>
+      <w:lvlJc w:val="right"/>
+      <w:pPr>
+        <w:ind w:left="6480" w:hanging="180"/>
+      </w:pPr>
+    </w:lvl>
+  </w:abstractNum>
+  <w:abstractNum w:abstractNumId="5">
+    <w:nsid w:val="40571B45"/>
+    <w:multiLevelType w:val="hybridMultilevel"/>
+    <w:tmpl w:val="A2B45F2C"/>
+    <w:lvl w:ilvl="0" w:tplc="04090001">
+      <w:start w:val="1"/>
+      <w:numFmt w:val="bullet"/>
+      <w:lvlText w:val=""/>
+      <w:lvlJc w:val="left"/>
+      <w:pPr>
+        <w:ind w:left="1560" w:hanging="360"/>
+      </w:pPr>
+      <w:rPr>
+        <w:rFonts w:ascii="Symbol" w:hAnsi="Symbol" w:hint="default"/>
+      </w:rPr>
+    </w:lvl>
+    <w:lvl w:ilvl="1" w:tplc="04090003" w:tentative="1">
+      <w:start w:val="1"/>
+      <w:numFmt w:val="bullet"/>
+      <w:lvlText w:val="o"/>
+      <w:lvlJc w:val="left"/>
+      <w:pPr>
+        <w:ind w:left="2280" w:hanging="360"/>
+      </w:pPr>
+      <w:rPr>
+        <w:rFonts w:ascii="Courier New" w:hAnsi="Courier New" w:cs="Courier New" w:hint="default"/>
+      </w:rPr>
+    </w:lvl>
+    <w:lvl w:ilvl="2" w:tplc="04090005" w:tentative="1">
+      <w:start w:val="1"/>
+      <w:numFmt w:val="bullet"/>
+      <w:lvlText w:val=""/>
+      <w:lvlJc w:val="left"/>
+      <w:pPr>
+        <w:ind w:left="3000" w:hanging="360"/>
+      </w:pPr>
+      <w:rPr>
+        <w:rFonts w:ascii="Wingdings" w:hAnsi="Wingdings" w:hint="default"/>
+      </w:rPr>
+    </w:lvl>
+    <w:lvl w:ilvl="3" w:tplc="04090001" w:tentative="1">
+      <w:start w:val="1"/>
+      <w:numFmt w:val="bullet"/>
+      <w:lvlText w:val=""/>
+      <w:lvlJc w:val="left"/>
+      <w:pPr>
+        <w:ind w:left="3720" w:hanging="360"/>
+      </w:pPr>
+      <w:rPr>
+        <w:rFonts w:ascii="Symbol" w:hAnsi="Symbol" w:hint="default"/>
+      </w:rPr>
+    </w:lvl>
+    <w:lvl w:ilvl="4" w:tplc="04090003" w:tentative="1">
+      <w:start w:val="1"/>
+      <w:numFmt w:val="bullet"/>
+      <w:lvlText w:val="o"/>
+      <w:lvlJc w:val="left"/>
+      <w:pPr>
+        <w:ind w:left="4440" w:hanging="360"/>
+      </w:pPr>
+      <w:rPr>
+        <w:rFonts w:ascii="Courier New" w:hAnsi="Courier New" w:cs="Courier New" w:hint="default"/>
+      </w:rPr>
+    </w:lvl>
+    <w:lvl w:ilvl="5" w:tplc="04090005" w:tentative="1">
+      <w:start w:val="1"/>
+      <w:numFmt w:val="bullet"/>
+      <w:lvlText w:val=""/>
+      <w:lvlJc w:val="left"/>
+      <w:pPr>
+        <w:ind w:left="5160" w:hanging="360"/>
+      </w:pPr>
+      <w:rPr>
+        <w:rFonts w:ascii="Wingdings" w:hAnsi="Wingdings" w:hint="default"/>
+      </w:rPr>
+    </w:lvl>
+    <w:lvl w:ilvl="6" w:tplc="04090001" w:tentative="1">
+      <w:start w:val="1"/>
+      <w:numFmt w:val="bullet"/>
+      <w:lvlText w:val=""/>
+      <w:lvlJc w:val="left"/>
+      <w:pPr>
+        <w:ind w:left="5880" w:hanging="360"/>
+      </w:pPr>
+      <w:rPr>
+        <w:rFonts w:ascii="Symbol" w:hAnsi="Symbol" w:hint="default"/>
+      </w:rPr>
+    </w:lvl>
+    <w:lvl w:ilvl="7" w:tplc="04090003" w:tentative="1">
+      <w:start w:val="1"/>
+      <w:numFmt w:val="bullet"/>
+      <w:lvlText w:val="o"/>
+      <w:lvlJc w:val="left"/>
+      <w:pPr>
+        <w:ind w:left="6600" w:hanging="360"/>
+      </w:pPr>
+      <w:rPr>
+        <w:rFonts w:ascii="Courier New" w:hAnsi="Courier New" w:cs="Courier New" w:hint="default"/>
+      </w:rPr>
+    </w:lvl>
+    <w:lvl w:ilvl="8" w:tplc="04090005" w:tentative="1">
+      <w:start w:val="1"/>
+      <w:numFmt w:val="bullet"/>
+      <w:lvlText w:val=""/>
+      <w:lvlJc w:val="left"/>
+      <w:pPr>
+        <w:ind w:left="7320" w:hanging="360"/>
+      </w:pPr>
+      <w:rPr>
+        <w:rFonts w:ascii="Wingdings" w:hAnsi="Wingdings" w:hint="default"/>
+      </w:rPr>
+    </w:lvl>
+  </w:abstractNum>
+  <w:abstractNum w:abstractNumId="6">
     <w:nsid w:val="602A01D8"/>
     <w:multiLevelType w:val="multilevel"/>
     <w:tmpl w:val="D3E0CC08"/>
@@ -3757,6 +5153,92 @@
       <w:rPr>
         <w:rFonts w:hint="default"/>
       </w:rPr>
+    </w:lvl>
+  </w:abstractNum>
+  <w:abstractNum w:abstractNumId="7">
+    <w:nsid w:val="74192700"/>
+    <w:multiLevelType w:val="hybridMultilevel"/>
+    <w:tmpl w:val="A560E49E"/>
+    <w:lvl w:ilvl="0" w:tplc="0409000F">
+      <w:start w:val="1"/>
+      <w:numFmt w:val="decimal"/>
+      <w:lvlText w:val="%1."/>
+      <w:lvlJc w:val="left"/>
+      <w:pPr>
+        <w:ind w:left="720" w:hanging="360"/>
+      </w:pPr>
+    </w:lvl>
+    <w:lvl w:ilvl="1" w:tplc="04090019" w:tentative="1">
+      <w:start w:val="1"/>
+      <w:numFmt w:val="lowerLetter"/>
+      <w:lvlText w:val="%2."/>
+      <w:lvlJc w:val="left"/>
+      <w:pPr>
+        <w:ind w:left="1440" w:hanging="360"/>
+      </w:pPr>
+    </w:lvl>
+    <w:lvl w:ilvl="2" w:tplc="0409001B" w:tentative="1">
+      <w:start w:val="1"/>
+      <w:numFmt w:val="lowerRoman"/>
+      <w:lvlText w:val="%3."/>
+      <w:lvlJc w:val="right"/>
+      <w:pPr>
+        <w:ind w:left="2160" w:hanging="180"/>
+      </w:pPr>
+    </w:lvl>
+    <w:lvl w:ilvl="3" w:tplc="0409000F" w:tentative="1">
+      <w:start w:val="1"/>
+      <w:numFmt w:val="decimal"/>
+      <w:lvlText w:val="%4."/>
+      <w:lvlJc w:val="left"/>
+      <w:pPr>
+        <w:ind w:left="2880" w:hanging="360"/>
+      </w:pPr>
+    </w:lvl>
+    <w:lvl w:ilvl="4" w:tplc="04090019" w:tentative="1">
+      <w:start w:val="1"/>
+      <w:numFmt w:val="lowerLetter"/>
+      <w:lvlText w:val="%5."/>
+      <w:lvlJc w:val="left"/>
+      <w:pPr>
+        <w:ind w:left="3600" w:hanging="360"/>
+      </w:pPr>
+    </w:lvl>
+    <w:lvl w:ilvl="5" w:tplc="0409001B" w:tentative="1">
+      <w:start w:val="1"/>
+      <w:numFmt w:val="lowerRoman"/>
+      <w:lvlText w:val="%6."/>
+      <w:lvlJc w:val="right"/>
+      <w:pPr>
+        <w:ind w:left="4320" w:hanging="180"/>
+      </w:pPr>
+    </w:lvl>
+    <w:lvl w:ilvl="6" w:tplc="0409000F" w:tentative="1">
+      <w:start w:val="1"/>
+      <w:numFmt w:val="decimal"/>
+      <w:lvlText w:val="%7."/>
+      <w:lvlJc w:val="left"/>
+      <w:pPr>
+        <w:ind w:left="5040" w:hanging="360"/>
+      </w:pPr>
+    </w:lvl>
+    <w:lvl w:ilvl="7" w:tplc="04090019" w:tentative="1">
+      <w:start w:val="1"/>
+      <w:numFmt w:val="lowerLetter"/>
+      <w:lvlText w:val="%8."/>
+      <w:lvlJc w:val="left"/>
+      <w:pPr>
+        <w:ind w:left="5760" w:hanging="360"/>
+      </w:pPr>
+    </w:lvl>
+    <w:lvl w:ilvl="8" w:tplc="0409001B" w:tentative="1">
+      <w:start w:val="1"/>
+      <w:numFmt w:val="lowerRoman"/>
+      <w:lvlText w:val="%9."/>
+      <w:lvlJc w:val="right"/>
+      <w:pPr>
+        <w:ind w:left="6480" w:hanging="180"/>
+      </w:pPr>
     </w:lvl>
   </w:abstractNum>
   <w:num w:numId="1">
@@ -3772,6 +5254,15 @@
     <w:abstractNumId w:val="0"/>
   </w:num>
   <w:num w:numId="5">
+    <w:abstractNumId w:val="6"/>
+  </w:num>
+  <w:num w:numId="6">
+    <w:abstractNumId w:val="5"/>
+  </w:num>
+  <w:num w:numId="7">
+    <w:abstractNumId w:val="7"/>
+  </w:num>
+  <w:num w:numId="8">
     <w:abstractNumId w:val="4"/>
   </w:num>
 </w:numbering>
@@ -4189,6 +5680,17 @@
       <w:ind w:left="440"/>
     </w:pPr>
   </w:style>
+  <w:style w:type="paragraph" w:styleId="ListParagraph">
+    <w:name w:val="List Paragraph"/>
+    <w:basedOn w:val="Normal"/>
+    <w:uiPriority w:val="34"/>
+    <w:qFormat/>
+    <w:rsid w:val="00CE2B9F"/>
+    <w:pPr>
+      <w:ind w:left="720"/>
+      <w:contextualSpacing/>
+    </w:pPr>
+  </w:style>
 </w:styles>
 </file>
 
@@ -4604,6 +6106,17 @@
       <w:ind w:left="440"/>
     </w:pPr>
   </w:style>
+  <w:style w:type="paragraph" w:styleId="ListParagraph">
+    <w:name w:val="List Paragraph"/>
+    <w:basedOn w:val="Normal"/>
+    <w:uiPriority w:val="34"/>
+    <w:qFormat/>
+    <w:rsid w:val="00CE2B9F"/>
+    <w:pPr>
+      <w:ind w:left="720"/>
+      <w:contextualSpacing/>
+    </w:pPr>
+  </w:style>
 </w:styles>
 </file>
 
@@ -4897,7 +6410,7 @@
 </file>
 
 <file path=customXml/itemProps1.xml><?xml version="1.0" encoding="utf-8"?>
-<ds:datastoreItem xmlns:ds="http://schemas.openxmlformats.org/officeDocument/2006/customXml" ds:itemID="{E11ED62C-B4B3-4BA9-BB3A-A73D4780E6FC}">
+<ds:datastoreItem xmlns:ds="http://schemas.openxmlformats.org/officeDocument/2006/customXml" ds:itemID="{ED810493-2B6E-4FCD-A2EF-C1ACF7B0B256}">
   <ds:schemaRefs>
     <ds:schemaRef ds:uri="http://schemas.openxmlformats.org/officeDocument/2006/bibliography"/>
   </ds:schemaRefs>

</xml_diff>